<commit_message>
update resumes of word and pdf versions
</commit_message>
<xml_diff>
--- a/CV_Frontend_Yakima_EN.docx
+++ b/CV_Frontend_Yakima_EN.docx
@@ -68,8 +68,6 @@
         </w:rPr>
         <w:t>Home</w:t>
       </w:r>
-      <w:bookmarkStart w:id="0" w:name="_GoBack"/>
-      <w:bookmarkEnd w:id="0"/>
       <w:r>
         <w:rPr>
           <w:lang w:val="en-US"/>
@@ -84,19 +82,7 @@
           <w:rPr>
             <w:rStyle w:val="aff5"/>
           </w:rPr>
-          <w:t>http://www.yxey</w:t>
-        </w:r>
-        <w:r>
-          <w:rPr>
-            <w:rStyle w:val="aff5"/>
-          </w:rPr>
-          <w:t>e</w:t>
-        </w:r>
-        <w:r>
-          <w:rPr>
-            <w:rStyle w:val="aff5"/>
-          </w:rPr>
-          <w:t>.com/</w:t>
+          <w:t>http://www.yxeye.com/</w:t>
         </w:r>
       </w:hyperlink>
     </w:p>
@@ -408,13 +394,20 @@
           <w:rFonts w:hint="eastAsia"/>
           <w:u w:val="single"/>
         </w:rPr>
-        <w:t>无线</w:t>
+        <w:t>北京</w:t>
       </w:r>
       <w:r>
         <w:rPr>
           <w:rFonts w:hint="eastAsia"/>
           <w:u w:val="single"/>
         </w:rPr>
+        <w:t>无线</w:t>
+      </w:r>
+      <w:r>
+        <w:rPr>
+          <w:rFonts w:hint="eastAsia"/>
+          <w:u w:val="single"/>
+        </w:rPr>
         <w:t>天利有限公司上海分公司</w:t>
       </w:r>
       <w:r>
@@ -490,7 +483,12 @@
         <w:t>-term</w:t>
       </w:r>
       <w:r>
-        <w:t xml:space="preserve"> project outsourced by China Pacific Insurance using ReactNative+Redux;</w:t>
+        <w:t xml:space="preserve"> project outso</w:t>
+      </w:r>
+      <w:bookmarkStart w:id="0" w:name="_GoBack"/>
+      <w:bookmarkEnd w:id="0"/>
+      <w:r>
+        <w:t>urced by China Pacific Insurance using ReactNative+Redux;</w:t>
       </w:r>
     </w:p>
     <w:p>
@@ -3010,7 +3008,7 @@
 </file>
 
 <file path=customXml/itemProps1.xml><?xml version="1.0" encoding="utf-8"?>
-<ds:datastoreItem xmlns:ds="http://schemas.openxmlformats.org/officeDocument/2006/customXml" ds:itemID="{CA45193E-DC82-B044-BBA9-F9E5A78A245B}">
+<ds:datastoreItem xmlns:ds="http://schemas.openxmlformats.org/officeDocument/2006/customXml" ds:itemID="{EFEDBDAE-727E-3A4E-95E2-B17B1CC481A1}">
   <ds:schemaRefs>
     <ds:schemaRef ds:uri="http://schemas.openxmlformats.org/officeDocument/2006/bibliography"/>
   </ds:schemaRefs>

</xml_diff>